<commit_message>
-Changes to mark state -All qns before extras
</commit_message>
<xml_diff>
--- a/Assignment2.docx
+++ b/Assignment2.docx
@@ -1,6 +1,6 @@
 
 <file path=word/document.xml><?xml version="1.0" encoding="utf-8"?>
-<w:document xmlns:wpc="http://schemas.microsoft.com/office/word/2010/wordprocessingCanvas" xmlns:cx="http://schemas.microsoft.com/office/drawing/2014/chartex" xmlns:cx1="http://schemas.microsoft.com/office/drawing/2015/9/8/chartex" xmlns:cx2="http://schemas.microsoft.com/office/drawing/2015/10/21/chartex" xmlns:cx3="http://schemas.microsoft.com/office/drawing/2016/5/9/chartex" xmlns:cx4="http://schemas.microsoft.com/office/drawing/2016/5/10/chartex" xmlns:cx5="http://schemas.microsoft.com/office/drawing/2016/5/11/chartex" xmlns:cx6="http://schemas.microsoft.com/office/drawing/2016/5/12/chartex" xmlns:cx7="http://schemas.microsoft.com/office/drawing/2016/5/13/chartex" xmlns:cx8="http://schemas.microsoft.com/office/drawing/2016/5/14/chartex" xmlns:mc="http://schemas.openxmlformats.org/markup-compatibility/2006" xmlns:aink="http://schemas.microsoft.com/office/drawing/2016/ink" xmlns:am3d="http://schemas.microsoft.com/office/drawing/2017/model3d" xmlns:o="urn:schemas-microsoft-com:office:office" xmlns:r="http://schemas.openxmlformats.org/officeDocument/2006/relationships" xmlns:m="http://schemas.openxmlformats.org/officeDocument/2006/math" xmlns:v="urn:schemas-microsoft-com:vml" xmlns:wp14="http://schemas.microsoft.com/office/word/2010/wordprocessingDrawing" xmlns:wp="http://schemas.openxmlformats.org/drawingml/2006/wordprocessingDrawing" xmlns:w10="urn:schemas-microsoft-com:office:word" xmlns:w="http://schemas.openxmlformats.org/wordprocessingml/2006/main" xmlns:w14="http://schemas.microsoft.com/office/word/2010/wordml" xmlns:w15="http://schemas.microsoft.com/office/word/2012/wordml" xmlns:w16cid="http://schemas.microsoft.com/office/word/2016/wordml/cid" xmlns:w16se="http://schemas.microsoft.com/office/word/2015/wordml/symex" xmlns:wpg="http://schemas.microsoft.com/office/word/2010/wordprocessingGroup" xmlns:wpi="http://schemas.microsoft.com/office/word/2010/wordprocessingInk" xmlns:wne="http://schemas.microsoft.com/office/word/2006/wordml" xmlns:wps="http://schemas.microsoft.com/office/word/2010/wordprocessingShape" mc:Ignorable="w14 w15 w16se w16cid wp14">
+<w:document xmlns:wpc="http://schemas.microsoft.com/office/word/2010/wordprocessingCanvas" xmlns:cx="http://schemas.microsoft.com/office/drawing/2014/chartex" xmlns:cx1="http://schemas.microsoft.com/office/drawing/2015/9/8/chartex" xmlns:mc="http://schemas.openxmlformats.org/markup-compatibility/2006" xmlns:o="urn:schemas-microsoft-com:office:office" xmlns:r="http://schemas.openxmlformats.org/officeDocument/2006/relationships" xmlns:m="http://schemas.openxmlformats.org/officeDocument/2006/math" xmlns:v="urn:schemas-microsoft-com:vml" xmlns:wp14="http://schemas.microsoft.com/office/word/2010/wordprocessingDrawing" xmlns:wp="http://schemas.openxmlformats.org/drawingml/2006/wordprocessingDrawing" xmlns:w10="urn:schemas-microsoft-com:office:word" xmlns:w="http://schemas.openxmlformats.org/wordprocessingml/2006/main" xmlns:w14="http://schemas.microsoft.com/office/word/2010/wordml" xmlns:w15="http://schemas.microsoft.com/office/word/2012/wordml" xmlns:w16se="http://schemas.microsoft.com/office/word/2015/wordml/symex" xmlns:wpg="http://schemas.microsoft.com/office/word/2010/wordprocessingGroup" xmlns:wpi="http://schemas.microsoft.com/office/word/2010/wordprocessingInk" xmlns:wne="http://schemas.microsoft.com/office/word/2006/wordml" xmlns:wps="http://schemas.microsoft.com/office/word/2010/wordprocessingShape" mc:Ignorable="w14 w15 w16se wp14">
   <w:body>
     <w:sdt>
       <w:sdtPr>
@@ -273,10 +273,11 @@
               </mc:Choice>
               <mc:Fallback>
                 <w:pict>
-                  <v:rect w14:anchorId="7C8BBA3D" id="Rectangle 466" o:spid="_x0000_s1027" style="position:absolute;margin-left:0;margin-top:0;width:581.4pt;height:752.4pt;z-index:-251632128;visibility:visible;mso-wrap-style:square;mso-width-percent:950;mso-height-percent:950;mso-wrap-distance-left:9pt;mso-wrap-distance-top:0;mso-wrap-distance-right:9pt;mso-wrap-distance-bottom:0;mso-position-horizontal:center;mso-position-horizontal-relative:page;mso-position-vertical:center;mso-position-vertical-relative:page;mso-width-percent:950;mso-height-percent:950;mso-width-relative:page;mso-height-relative:page;v-text-anchor:middle" o:gfxdata="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" fillcolor="#d9e2f3 [660]" stroked="f" strokeweight="1pt">
+                  <v:rect w14:anchorId="7C8BBA3D" id="Rectangle 466" o:spid="_x0000_s1027" style="position:absolute;margin-left:0;margin-top:0;width:581.4pt;height:752.4pt;z-index:-251632128;visibility:visible;mso-wrap-style:square;mso-width-percent:950;mso-height-percent:950;mso-wrap-distance-left:9pt;mso-wrap-distance-top:0;mso-wrap-distance-right:9pt;mso-wrap-distance-bottom:0;mso-position-horizontal:center;mso-position-horizontal-relative:page;mso-position-vertical:center;mso-position-vertical-relative:page;mso-width-percent:950;mso-height-percent:950;mso-width-relative:page;mso-height-relative:page;v-text-anchor:middle" o:gfxdata="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" fillcolor="#d9e2f3 [660]" stroked="f" strokeweight="1pt">
                     <v:fill color2="#8eaadb [1940]" rotate="t" focus="100%" type="gradient">
                       <o:fill v:ext="view" type="gradientUnscaled"/>
                     </v:fill>
+                    <v:path arrowok="t"/>
                     <v:textbox inset="21.6pt,,21.6pt">
                       <w:txbxContent>
                         <w:p/>
@@ -451,7 +452,7 @@
             <mc:AlternateContent>
               <mc:Choice Requires="wps">
                 <w:drawing>
-                  <wp:anchor distT="0" distB="0" distL="114300" distR="114300" simplePos="0" relativeHeight="251680256" behindDoc="0" locked="0" layoutInCell="1" allowOverlap="1" wp14:anchorId="6B42B04D" wp14:editId="78726F4F">
+                  <wp:anchor distT="0" distB="0" distL="114300" distR="114300" simplePos="0" relativeHeight="251680256" behindDoc="0" locked="0" layoutInCell="1" allowOverlap="1" wp14:anchorId="6B42B04D" wp14:editId="4046F2D2">
                     <wp:simplePos x="0" y="0"/>
                     <mc:AlternateContent>
                       <mc:Choice Requires="wp14">
@@ -478,7 +479,7 @@
                       </mc:Fallback>
                     </mc:AlternateContent>
                     <wp:extent cx="3108960" cy="7040880"/>
-                    <wp:effectExtent l="0" t="0" r="0" b="0"/>
+                    <wp:effectExtent l="0" t="0" r="24130" b="20955"/>
                     <wp:wrapNone/>
                     <wp:docPr id="468" name="Rectangle 468"/>
                     <wp:cNvGraphicFramePr/>
@@ -521,6 +522,15 @@
                               <a:schemeClr val="lt1"/>
                             </a:fontRef>
                           </wps:style>
+                          <wps:txbx>
+                            <w:txbxContent>
+                              <w:p>
+                                <w:pPr>
+                                  <w:jc w:val="center"/>
+                                </w:pPr>
+                              </w:p>
+                            </w:txbxContent>
+                          </wps:txbx>
                           <wps:bodyPr rot="0" spcFirstLastPara="0" vertOverflow="overflow" horzOverflow="overflow" vert="horz" wrap="square" lIns="91440" tIns="45720" rIns="91440" bIns="45720" numCol="1" spcCol="0" rtlCol="0" fromWordArt="0" anchor="ctr" anchorCtr="0" forceAA="0" compatLnSpc="1">
                             <a:prstTxWarp prst="textNoShape">
                               <a:avLst/>
@@ -541,7 +551,16 @@
               </mc:Choice>
               <mc:Fallback>
                 <w:pict>
-                  <v:rect w14:anchorId="1EBE4D4E" id="Rectangle 468" o:spid="_x0000_s1026" style="position:absolute;margin-left:0;margin-top:0;width:244.8pt;height:554.4pt;z-index:251680256;visibility:visible;mso-wrap-style:square;mso-width-percent:400;mso-height-percent:700;mso-left-percent:440;mso-top-percent:25;mso-wrap-distance-left:9pt;mso-wrap-distance-top:0;mso-wrap-distance-right:9pt;mso-wrap-distance-bottom:0;mso-position-horizontal-relative:page;mso-position-vertical-relative:page;mso-width-percent:400;mso-height-percent:700;mso-left-percent:440;mso-top-percent:25;mso-width-relative:page;mso-height-relative:page;v-text-anchor:middle" o:gfxdata="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" fillcolor="white [3212]" strokecolor="#747070 [1614]" strokeweight="1.25pt">
+                  <v:rect w14:anchorId="6B42B04D" id="Rectangle 468" o:spid="_x0000_s1029" style="position:absolute;margin-left:0;margin-top:0;width:244.8pt;height:554.4pt;z-index:251680256;visibility:visible;mso-wrap-style:square;mso-width-percent:400;mso-height-percent:700;mso-left-percent:440;mso-top-percent:25;mso-wrap-distance-left:9pt;mso-wrap-distance-top:0;mso-wrap-distance-right:9pt;mso-wrap-distance-bottom:0;mso-position-horizontal-relative:page;mso-position-vertical-relative:page;mso-width-percent:400;mso-height-percent:700;mso-left-percent:440;mso-top-percent:25;mso-width-relative:page;mso-height-relative:page;v-text-anchor:middle" o:gfxdata="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" fillcolor="white [3212]" strokecolor="#747070 [1614]" strokeweight="1.25pt">
+                    <v:textbox>
+                      <w:txbxContent>
+                        <w:p>
+                          <w:pPr>
+                            <w:jc w:val="center"/>
+                          </w:pPr>
+                        </w:p>
+                      </w:txbxContent>
+                    </v:textbox>
                     <w10:wrap anchorx="page" anchory="page"/>
                   </v:rect>
                 </w:pict>
@@ -556,7 +575,7 @@
             <mc:AlternateContent>
               <mc:Choice Requires="wps">
                 <w:drawing>
-                  <wp:anchor distT="0" distB="0" distL="114300" distR="114300" simplePos="0" relativeHeight="251683328" behindDoc="0" locked="0" layoutInCell="1" allowOverlap="1" wp14:anchorId="592514EC" wp14:editId="7EA078DF">
+                  <wp:anchor distT="0" distB="0" distL="114300" distR="114300" simplePos="0" relativeHeight="251683328" behindDoc="0" locked="0" layoutInCell="1" allowOverlap="1" wp14:anchorId="592514EC" wp14:editId="0B67513E">
                     <wp:simplePos x="0" y="0"/>
                     <mc:AlternateContent>
                       <mc:Choice Requires="wp14">
@@ -583,7 +602,7 @@
                       </mc:Fallback>
                     </mc:AlternateContent>
                     <wp:extent cx="2875915" cy="118745"/>
-                    <wp:effectExtent l="0" t="0" r="0" b="0"/>
+                    <wp:effectExtent l="0" t="0" r="3175" b="0"/>
                     <wp:wrapNone/>
                     <wp:docPr id="469" name="Rectangle 469"/>
                     <wp:cNvGraphicFramePr/>
@@ -619,6 +638,15 @@
                               <a:schemeClr val="lt1"/>
                             </a:fontRef>
                           </wps:style>
+                          <wps:txbx>
+                            <w:txbxContent>
+                              <w:p>
+                                <w:pPr>
+                                  <w:jc w:val="center"/>
+                                </w:pPr>
+                              </w:p>
+                            </w:txbxContent>
+                          </wps:txbx>
                           <wps:bodyPr rot="0" spcFirstLastPara="0" vertOverflow="overflow" horzOverflow="overflow" vert="horz" wrap="square" lIns="91440" tIns="45720" rIns="91440" bIns="45720" numCol="1" spcCol="0" rtlCol="0" fromWordArt="0" anchor="ctr" anchorCtr="0" forceAA="0" compatLnSpc="1">
                             <a:prstTxWarp prst="textNoShape">
                               <a:avLst/>
@@ -639,7 +667,16 @@
               </mc:Choice>
               <mc:Fallback>
                 <w:pict>
-                  <v:rect w14:anchorId="6C31240B" id="Rectangle 469" o:spid="_x0000_s1026" style="position:absolute;margin-left:0;margin-top:0;width:226.45pt;height:9.35pt;z-index:251683328;visibility:visible;mso-wrap-style:square;mso-width-percent:370;mso-height-percent:0;mso-left-percent:455;mso-top-percent:690;mso-wrap-distance-left:9pt;mso-wrap-distance-top:0;mso-wrap-distance-right:9pt;mso-wrap-distance-bottom:0;mso-position-horizontal-relative:page;mso-position-vertical-relative:page;mso-width-percent:370;mso-height-percent:0;mso-left-percent:455;mso-top-percent:690;mso-width-relative:page;mso-height-relative:margin;v-text-anchor:middle" o:gfxdata="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" fillcolor="#4472c4 [3204]" stroked="f" strokeweight="1pt">
+                  <v:rect w14:anchorId="592514EC" id="Rectangle 469" o:spid="_x0000_s1030" style="position:absolute;margin-left:0;margin-top:0;width:226.45pt;height:9.35pt;z-index:251683328;visibility:visible;mso-wrap-style:square;mso-width-percent:370;mso-height-percent:0;mso-left-percent:455;mso-top-percent:690;mso-wrap-distance-left:9pt;mso-wrap-distance-top:0;mso-wrap-distance-right:9pt;mso-wrap-distance-bottom:0;mso-position-horizontal-relative:page;mso-position-vertical-relative:page;mso-width-percent:370;mso-height-percent:0;mso-left-percent:455;mso-top-percent:690;mso-width-relative:page;mso-height-relative:margin;v-text-anchor:middle" o:gfxdata="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" fillcolor="#4472c4 [3204]" stroked="f" strokeweight="1pt">
+                    <v:textbox>
+                      <w:txbxContent>
+                        <w:p>
+                          <w:pPr>
+                            <w:jc w:val="center"/>
+                          </w:pPr>
+                        </w:p>
+                      </w:txbxContent>
+                    </v:textbox>
                     <w10:wrap anchorx="page" anchory="page"/>
                   </v:rect>
                 </w:pict>
@@ -808,7 +845,7 @@
               </mc:Choice>
               <mc:Fallback>
                 <w:pict>
-                  <v:shape w14:anchorId="6D4A0CBA" id="Text Box 470" o:spid="_x0000_s1029" type="#_x0000_t202" style="position:absolute;margin-left:0;margin-top:0;width:220.3pt;height:194.9pt;z-index:251682304;visibility:visible;mso-wrap-style:square;mso-width-percent:360;mso-height-percent:280;mso-left-percent:455;mso-top-percent:350;mso-wrap-distance-left:9pt;mso-wrap-distance-top:0;mso-wrap-distance-right:9pt;mso-wrap-distance-bottom:0;mso-position-horizontal-relative:page;mso-position-vertical-relative:page;mso-width-percent:360;mso-height-percent:280;mso-left-percent:455;mso-top-percent:350;mso-width-relative:page;mso-height-relative:page;v-text-anchor:top" o:gfxdata="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" filled="f" stroked="f" strokeweight=".5pt">
+                  <v:shape w14:anchorId="6D4A0CBA" id="Text Box 470" o:spid="_x0000_s1031" type="#_x0000_t202" style="position:absolute;margin-left:0;margin-top:0;width:220.3pt;height:194.9pt;z-index:251682304;visibility:visible;mso-wrap-style:square;mso-width-percent:360;mso-height-percent:280;mso-left-percent:455;mso-top-percent:350;mso-wrap-distance-left:9pt;mso-wrap-distance-top:0;mso-wrap-distance-right:9pt;mso-wrap-distance-bottom:0;mso-position-horizontal-relative:page;mso-position-vertical-relative:page;mso-width-percent:360;mso-height-percent:280;mso-left-percent:455;mso-top-percent:350;mso-width-relative:page;mso-height-relative:page;v-text-anchor:top" o:gfxdata="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" filled="f" stroked="f" strokeweight=".5pt">
                     <v:textbox style="mso-fit-shape-to-text:t">
                       <w:txbxContent>
                         <w:sdt>
@@ -948,40 +985,44 @@
         <w:t xml:space="preserve">erStates.cpp).  </w:t>
       </w:r>
       <w:r>
-        <w:t xml:space="preserve">I then edited the Kickball state to contain an else on the support category to wait for support if the player is close to the opposing goal and to dribble if not (lines 648-660 in </w:t>
+        <w:t>I then edited the Kickball state to contain an else on the support category to wait for support if the player is close to the opposing goal and to dribble if not (lines 648-660 in FieldPlayerStates.cpp)</w:t>
+      </w:r>
+      <w:bookmarkStart w:id="0" w:name="_GoBack"/>
+      <w:bookmarkEnd w:id="0"/>
+    </w:p>
+    <w:p>
+      <w:pPr>
+        <w:jc w:val="both"/>
+      </w:pPr>
+      <w:r>
+        <w:t xml:space="preserve">For question 4, I added 2 new team states (lines 182 onward in </w:t>
       </w:r>
       <w:r>
-        <w:t>FieldPlayerStates.cpp</w:t>
+        <w:t>TeamStates.cpp</w:t>
       </w:r>
       <w:r>
-        <w:t>)</w:t>
+        <w:t xml:space="preserve">) winning and losing. If the team is winning, it positions its players back in a closer defensive line. If the team is winning, the players take an attacking line and wait in the opponent’s home regions. For part b, I added code to determine which players are closest based on their role (lines 127-144 in </w:t>
+      </w:r>
+      <w:r>
+        <w:t>SoccerTeam.cpp</w:t>
+      </w:r>
+      <w:r>
+        <w:t>). For attackers, they will chase the ball if it is on the opponent’s side and for defenders, they will stay back and only chase if the ball is on the team’s side of the field. I also implemented a system where the defenders will shoot forward to attackers should they come close to the middle of the pitch. For c, I implemented a system to allow all defenders to chase the ball when it is on their side of the pitch, effectively surrounding any attacking players with the ball.</w:t>
+      </w:r>
+      <w:r>
+        <w:t xml:space="preserve"> For question d, I implemented a Mark state which checks if any players are close to the goal (lines 892 – end on FieldPlayerStates.cpp) and sets the defending players to follow that player until</w:t>
+      </w:r>
+      <w:r>
+        <w:t xml:space="preserve"> the ball gets within the home region.</w:t>
       </w:r>
     </w:p>
     <w:p>
       <w:pPr>
         <w:jc w:val="both"/>
       </w:pPr>
-    </w:p>
-    <w:p>
-      <w:pPr>
-        <w:jc w:val="both"/>
-      </w:pPr>
-    </w:p>
-    <w:p>
-      <w:pPr>
-        <w:jc w:val="both"/>
-      </w:pPr>
       <w:r>
-        <w:t xml:space="preserve">For question 6, I added a stamina system which drains and refuels based on the speed of the player (lines 111-128 in FieldPlayer.cpp) and a new state of ‘Fatigued’ which causes the player to stop to regain stamina (lines 360- 400 in </w:t>
+        <w:t>For question 6, I added a stamina system which drains and refuels based on the speed of the player (lines 111-128 in FieldPlayer.cpp) and a new state of ‘Fatigued’ which causes the player to stop to regain stamina (lines 360- 400 in FieldPlayerStates.cpp)</w:t>
       </w:r>
-      <w:r>
-        <w:t>FieldPlayerStates.cpp</w:t>
-      </w:r>
-      <w:r>
-        <w:t>)</w:t>
-      </w:r>
-      <w:bookmarkStart w:id="0" w:name="_GoBack"/>
-      <w:bookmarkEnd w:id="0"/>
     </w:p>
     <w:sectPr>
       <w:footerReference w:type="default" r:id="rId8"/>
@@ -997,7 +1038,7 @@
 </file>
 
 <file path=word/endnotes.xml><?xml version="1.0" encoding="utf-8"?>
-<w:endnotes xmlns:wpc="http://schemas.microsoft.com/office/word/2010/wordprocessingCanvas" xmlns:cx="http://schemas.microsoft.com/office/drawing/2014/chartex" xmlns:cx1="http://schemas.microsoft.com/office/drawing/2015/9/8/chartex" xmlns:cx2="http://schemas.microsoft.com/office/drawing/2015/10/21/chartex" xmlns:cx3="http://schemas.microsoft.com/office/drawing/2016/5/9/chartex" xmlns:cx4="http://schemas.microsoft.com/office/drawing/2016/5/10/chartex" xmlns:cx5="http://schemas.microsoft.com/office/drawing/2016/5/11/chartex" xmlns:cx6="http://schemas.microsoft.com/office/drawing/2016/5/12/chartex" xmlns:cx7="http://schemas.microsoft.com/office/drawing/2016/5/13/chartex" xmlns:cx8="http://schemas.microsoft.com/office/drawing/2016/5/14/chartex" xmlns:mc="http://schemas.openxmlformats.org/markup-compatibility/2006" xmlns:aink="http://schemas.microsoft.com/office/drawing/2016/ink" xmlns:am3d="http://schemas.microsoft.com/office/drawing/2017/model3d" xmlns:o="urn:schemas-microsoft-com:office:office" xmlns:r="http://schemas.openxmlformats.org/officeDocument/2006/relationships" xmlns:m="http://schemas.openxmlformats.org/officeDocument/2006/math" xmlns:v="urn:schemas-microsoft-com:vml" xmlns:wp14="http://schemas.microsoft.com/office/word/2010/wordprocessingDrawing" xmlns:wp="http://schemas.openxmlformats.org/drawingml/2006/wordprocessingDrawing" xmlns:w10="urn:schemas-microsoft-com:office:word" xmlns:w="http://schemas.openxmlformats.org/wordprocessingml/2006/main" xmlns:w14="http://schemas.microsoft.com/office/word/2010/wordml" xmlns:w15="http://schemas.microsoft.com/office/word/2012/wordml" xmlns:w16cid="http://schemas.microsoft.com/office/word/2016/wordml/cid" xmlns:w16se="http://schemas.microsoft.com/office/word/2015/wordml/symex" xmlns:wpg="http://schemas.microsoft.com/office/word/2010/wordprocessingGroup" xmlns:wpi="http://schemas.microsoft.com/office/word/2010/wordprocessingInk" xmlns:wne="http://schemas.microsoft.com/office/word/2006/wordml" xmlns:wps="http://schemas.microsoft.com/office/word/2010/wordprocessingShape" mc:Ignorable="w14 w15 w16se w16cid wp14">
+<w:endnotes xmlns:wpc="http://schemas.microsoft.com/office/word/2010/wordprocessingCanvas" xmlns:cx="http://schemas.microsoft.com/office/drawing/2014/chartex" xmlns:cx1="http://schemas.microsoft.com/office/drawing/2015/9/8/chartex" xmlns:mc="http://schemas.openxmlformats.org/markup-compatibility/2006" xmlns:o="urn:schemas-microsoft-com:office:office" xmlns:r="http://schemas.openxmlformats.org/officeDocument/2006/relationships" xmlns:m="http://schemas.openxmlformats.org/officeDocument/2006/math" xmlns:v="urn:schemas-microsoft-com:vml" xmlns:wp14="http://schemas.microsoft.com/office/word/2010/wordprocessingDrawing" xmlns:wp="http://schemas.openxmlformats.org/drawingml/2006/wordprocessingDrawing" xmlns:w10="urn:schemas-microsoft-com:office:word" xmlns:w="http://schemas.openxmlformats.org/wordprocessingml/2006/main" xmlns:w14="http://schemas.microsoft.com/office/word/2010/wordml" xmlns:w15="http://schemas.microsoft.com/office/word/2012/wordml" xmlns:w16se="http://schemas.microsoft.com/office/word/2015/wordml/symex" xmlns:wpg="http://schemas.microsoft.com/office/word/2010/wordprocessingGroup" xmlns:wpi="http://schemas.microsoft.com/office/word/2010/wordprocessingInk" xmlns:wne="http://schemas.microsoft.com/office/word/2006/wordml" xmlns:wps="http://schemas.microsoft.com/office/word/2010/wordprocessingShape" mc:Ignorable="w14 w15 w16se wp14">
   <w:endnote w:type="separator" w:id="-1">
     <w:p>
       <w:pPr>
@@ -1022,7 +1063,7 @@
 </file>
 
 <file path=word/footer1.xml><?xml version="1.0" encoding="utf-8"?>
-<w:ftr xmlns:wpc="http://schemas.microsoft.com/office/word/2010/wordprocessingCanvas" xmlns:cx="http://schemas.microsoft.com/office/drawing/2014/chartex" xmlns:cx1="http://schemas.microsoft.com/office/drawing/2015/9/8/chartex" xmlns:cx2="http://schemas.microsoft.com/office/drawing/2015/10/21/chartex" xmlns:cx3="http://schemas.microsoft.com/office/drawing/2016/5/9/chartex" xmlns:cx4="http://schemas.microsoft.com/office/drawing/2016/5/10/chartex" xmlns:cx5="http://schemas.microsoft.com/office/drawing/2016/5/11/chartex" xmlns:cx6="http://schemas.microsoft.com/office/drawing/2016/5/12/chartex" xmlns:cx7="http://schemas.microsoft.com/office/drawing/2016/5/13/chartex" xmlns:cx8="http://schemas.microsoft.com/office/drawing/2016/5/14/chartex" xmlns:mc="http://schemas.openxmlformats.org/markup-compatibility/2006" xmlns:aink="http://schemas.microsoft.com/office/drawing/2016/ink" xmlns:am3d="http://schemas.microsoft.com/office/drawing/2017/model3d" xmlns:o="urn:schemas-microsoft-com:office:office" xmlns:r="http://schemas.openxmlformats.org/officeDocument/2006/relationships" xmlns:m="http://schemas.openxmlformats.org/officeDocument/2006/math" xmlns:v="urn:schemas-microsoft-com:vml" xmlns:wp14="http://schemas.microsoft.com/office/word/2010/wordprocessingDrawing" xmlns:wp="http://schemas.openxmlformats.org/drawingml/2006/wordprocessingDrawing" xmlns:w10="urn:schemas-microsoft-com:office:word" xmlns:w="http://schemas.openxmlformats.org/wordprocessingml/2006/main" xmlns:w14="http://schemas.microsoft.com/office/word/2010/wordml" xmlns:w15="http://schemas.microsoft.com/office/word/2012/wordml" xmlns:w16cid="http://schemas.microsoft.com/office/word/2016/wordml/cid" xmlns:w16se="http://schemas.microsoft.com/office/word/2015/wordml/symex" xmlns:wpg="http://schemas.microsoft.com/office/word/2010/wordprocessingGroup" xmlns:wpi="http://schemas.microsoft.com/office/word/2010/wordprocessingInk" xmlns:wne="http://schemas.microsoft.com/office/word/2006/wordml" xmlns:wps="http://schemas.microsoft.com/office/word/2010/wordprocessingShape" mc:Ignorable="w14 w15 w16se w16cid wp14">
+<w:ftr xmlns:wpc="http://schemas.microsoft.com/office/word/2010/wordprocessingCanvas" xmlns:cx="http://schemas.microsoft.com/office/drawing/2014/chartex" xmlns:cx1="http://schemas.microsoft.com/office/drawing/2015/9/8/chartex" xmlns:mc="http://schemas.openxmlformats.org/markup-compatibility/2006" xmlns:o="urn:schemas-microsoft-com:office:office" xmlns:r="http://schemas.openxmlformats.org/officeDocument/2006/relationships" xmlns:m="http://schemas.openxmlformats.org/officeDocument/2006/math" xmlns:v="urn:schemas-microsoft-com:vml" xmlns:wp14="http://schemas.microsoft.com/office/word/2010/wordprocessingDrawing" xmlns:wp="http://schemas.openxmlformats.org/drawingml/2006/wordprocessingDrawing" xmlns:w10="urn:schemas-microsoft-com:office:word" xmlns:w="http://schemas.openxmlformats.org/wordprocessingml/2006/main" xmlns:w14="http://schemas.microsoft.com/office/word/2010/wordml" xmlns:w15="http://schemas.microsoft.com/office/word/2012/wordml" xmlns:w16se="http://schemas.microsoft.com/office/word/2015/wordml/symex" xmlns:wpg="http://schemas.microsoft.com/office/word/2010/wordprocessingGroup" xmlns:wpi="http://schemas.microsoft.com/office/word/2010/wordprocessingInk" xmlns:wne="http://schemas.microsoft.com/office/word/2006/wordml" xmlns:wps="http://schemas.microsoft.com/office/word/2010/wordprocessingShape" mc:Ignorable="w14 w15 w16se wp14">
   <w:p>
     <w:pPr>
       <w:pStyle w:val="Footer"/>
@@ -1036,7 +1077,7 @@
 </file>
 
 <file path=word/footnotes.xml><?xml version="1.0" encoding="utf-8"?>
-<w:footnotes xmlns:wpc="http://schemas.microsoft.com/office/word/2010/wordprocessingCanvas" xmlns:cx="http://schemas.microsoft.com/office/drawing/2014/chartex" xmlns:cx1="http://schemas.microsoft.com/office/drawing/2015/9/8/chartex" xmlns:cx2="http://schemas.microsoft.com/office/drawing/2015/10/21/chartex" xmlns:cx3="http://schemas.microsoft.com/office/drawing/2016/5/9/chartex" xmlns:cx4="http://schemas.microsoft.com/office/drawing/2016/5/10/chartex" xmlns:cx5="http://schemas.microsoft.com/office/drawing/2016/5/11/chartex" xmlns:cx6="http://schemas.microsoft.com/office/drawing/2016/5/12/chartex" xmlns:cx7="http://schemas.microsoft.com/office/drawing/2016/5/13/chartex" xmlns:cx8="http://schemas.microsoft.com/office/drawing/2016/5/14/chartex" xmlns:mc="http://schemas.openxmlformats.org/markup-compatibility/2006" xmlns:aink="http://schemas.microsoft.com/office/drawing/2016/ink" xmlns:am3d="http://schemas.microsoft.com/office/drawing/2017/model3d" xmlns:o="urn:schemas-microsoft-com:office:office" xmlns:r="http://schemas.openxmlformats.org/officeDocument/2006/relationships" xmlns:m="http://schemas.openxmlformats.org/officeDocument/2006/math" xmlns:v="urn:schemas-microsoft-com:vml" xmlns:wp14="http://schemas.microsoft.com/office/word/2010/wordprocessingDrawing" xmlns:wp="http://schemas.openxmlformats.org/drawingml/2006/wordprocessingDrawing" xmlns:w10="urn:schemas-microsoft-com:office:word" xmlns:w="http://schemas.openxmlformats.org/wordprocessingml/2006/main" xmlns:w14="http://schemas.microsoft.com/office/word/2010/wordml" xmlns:w15="http://schemas.microsoft.com/office/word/2012/wordml" xmlns:w16cid="http://schemas.microsoft.com/office/word/2016/wordml/cid" xmlns:w16se="http://schemas.microsoft.com/office/word/2015/wordml/symex" xmlns:wpg="http://schemas.microsoft.com/office/word/2010/wordprocessingGroup" xmlns:wpi="http://schemas.microsoft.com/office/word/2010/wordprocessingInk" xmlns:wne="http://schemas.microsoft.com/office/word/2006/wordml" xmlns:wps="http://schemas.microsoft.com/office/word/2010/wordprocessingShape" mc:Ignorable="w14 w15 w16se w16cid wp14">
+<w:footnotes xmlns:wpc="http://schemas.microsoft.com/office/word/2010/wordprocessingCanvas" xmlns:cx="http://schemas.microsoft.com/office/drawing/2014/chartex" xmlns:cx1="http://schemas.microsoft.com/office/drawing/2015/9/8/chartex" xmlns:mc="http://schemas.openxmlformats.org/markup-compatibility/2006" xmlns:o="urn:schemas-microsoft-com:office:office" xmlns:r="http://schemas.openxmlformats.org/officeDocument/2006/relationships" xmlns:m="http://schemas.openxmlformats.org/officeDocument/2006/math" xmlns:v="urn:schemas-microsoft-com:vml" xmlns:wp14="http://schemas.microsoft.com/office/word/2010/wordprocessingDrawing" xmlns:wp="http://schemas.openxmlformats.org/drawingml/2006/wordprocessingDrawing" xmlns:w10="urn:schemas-microsoft-com:office:word" xmlns:w="http://schemas.openxmlformats.org/wordprocessingml/2006/main" xmlns:w14="http://schemas.microsoft.com/office/word/2010/wordml" xmlns:w15="http://schemas.microsoft.com/office/word/2012/wordml" xmlns:w16se="http://schemas.microsoft.com/office/word/2015/wordml/symex" xmlns:wpg="http://schemas.microsoft.com/office/word/2010/wordprocessingGroup" xmlns:wpi="http://schemas.microsoft.com/office/word/2010/wordprocessingInk" xmlns:wne="http://schemas.microsoft.com/office/word/2006/wordml" xmlns:wps="http://schemas.microsoft.com/office/word/2010/wordprocessingShape" mc:Ignorable="w14 w15 w16se wp14">
   <w:footnote w:type="separator" w:id="-1">
     <w:p>
       <w:pPr>
@@ -1061,7 +1102,7 @@
 </file>
 
 <file path=word/styles.xml><?xml version="1.0" encoding="utf-8"?>
-<w:styles xmlns:mc="http://schemas.openxmlformats.org/markup-compatibility/2006" xmlns:r="http://schemas.openxmlformats.org/officeDocument/2006/relationships" xmlns:w="http://schemas.openxmlformats.org/wordprocessingml/2006/main" xmlns:w14="http://schemas.microsoft.com/office/word/2010/wordml" xmlns:w15="http://schemas.microsoft.com/office/word/2012/wordml" xmlns:w16cid="http://schemas.microsoft.com/office/word/2016/wordml/cid" xmlns:w16se="http://schemas.microsoft.com/office/word/2015/wordml/symex" mc:Ignorable="w14 w15 w16se w16cid">
+<w:styles xmlns:mc="http://schemas.openxmlformats.org/markup-compatibility/2006" xmlns:r="http://schemas.openxmlformats.org/officeDocument/2006/relationships" xmlns:w="http://schemas.openxmlformats.org/wordprocessingml/2006/main" xmlns:w14="http://schemas.microsoft.com/office/word/2010/wordml" xmlns:w15="http://schemas.microsoft.com/office/word/2012/wordml" xmlns:w16se="http://schemas.microsoft.com/office/word/2015/wordml/symex" mc:Ignorable="w14 w15 w16se">
   <w:docDefaults>
     <w:rPrDefault>
       <w:rPr>
@@ -1077,7 +1118,7 @@
       </w:pPr>
     </w:pPrDefault>
   </w:docDefaults>
-  <w:latentStyles w:defLockedState="0" w:defUIPriority="99" w:defSemiHidden="0" w:defUnhideWhenUsed="0" w:defQFormat="0" w:count="375">
+  <w:latentStyles w:defLockedState="0" w:defUIPriority="99" w:defSemiHidden="0" w:defUnhideWhenUsed="0" w:defQFormat="0" w:count="371">
     <w:lsdException w:name="Normal" w:uiPriority="0" w:qFormat="1"/>
     <w:lsdException w:name="heading 1" w:uiPriority="9" w:qFormat="1"/>
     <w:lsdException w:name="heading 2" w:semiHidden="1" w:uiPriority="9" w:unhideWhenUsed="1" w:qFormat="1"/>
@@ -1449,10 +1490,6 @@
     <w:lsdException w:name="List Table 5 Dark Accent 6" w:uiPriority="50"/>
     <w:lsdException w:name="List Table 6 Colorful Accent 6" w:uiPriority="51"/>
     <w:lsdException w:name="List Table 7 Colorful Accent 6" w:uiPriority="52"/>
-    <w:lsdException w:name="Mention" w:semiHidden="1" w:unhideWhenUsed="1"/>
-    <w:lsdException w:name="Smart Hyperlink" w:semiHidden="1" w:unhideWhenUsed="1"/>
-    <w:lsdException w:name="Hashtag" w:semiHidden="1" w:unhideWhenUsed="1"/>
-    <w:lsdException w:name="Unresolved Mention" w:semiHidden="1" w:unhideWhenUsed="1"/>
   </w:latentStyles>
   <w:style w:type="paragraph" w:default="1" w:styleId="Normal">
     <w:name w:val="Normal"/>
@@ -1925,7 +1962,7 @@
 </file>
 
 <file path=customXml/itemProps2.xml><?xml version="1.0" encoding="utf-8"?>
-<ds:datastoreItem xmlns:ds="http://schemas.openxmlformats.org/officeDocument/2006/customXml" ds:itemID="{BFA07548-D091-47D3-BDF4-59EFD2DE919E}">
+<ds:datastoreItem xmlns:ds="http://schemas.openxmlformats.org/officeDocument/2006/customXml" ds:itemID="{E96BD44B-9EC5-44C6-8971-73F59B845DDF}">
   <ds:schemaRefs>
     <ds:schemaRef ds:uri="http://schemas.openxmlformats.org/officeDocument/2006/bibliography"/>
   </ds:schemaRefs>

</xml_diff>

<commit_message>
-Split teams and players into params -Added feature toggles tied to params
</commit_message>
<xml_diff>
--- a/Assignment2.docx
+++ b/Assignment2.docx
@@ -10,6 +10,7 @@
           <w:docPartUnique/>
         </w:docPartObj>
       </w:sdtPr>
+      <w:sdtEndPr/>
       <w:sdtContent>
         <w:p>
           <w:r>
@@ -266,7 +267,7 @@
               </mc:Choice>
               <mc:Fallback>
                 <w:pict>
-                  <v:group w14:anchorId="6EE48FFD" id="Group 149" o:spid="_x0000_s1026" style="position:absolute;margin-left:0;margin-top:0;width:8in;height:95.7pt;z-index:251662336;mso-width-percent:941;mso-height-percent:121;mso-top-percent:23;mso-position-horizontal:center;mso-position-horizontal-relative:page;mso-position-vertical-relative:page;mso-width-percent:941;mso-height-percent:121;mso-top-percent:23" coordorigin="" coordsize="73152,12161" o:gfxdata="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">
+                  <v:group w14:anchorId="62284B7B" id="Group 149" o:spid="_x0000_s1026" style="position:absolute;margin-left:0;margin-top:0;width:8in;height:95.7pt;z-index:251662336;mso-width-percent:941;mso-height-percent:121;mso-top-percent:23;mso-position-horizontal:center;mso-position-horizontal-relative:page;mso-position-vertical-relative:page;mso-width-percent:941;mso-height-percent:121;mso-top-percent:23" coordorigin="" coordsize="73152,12161" o:gfxdata="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">
                     <v:shape id="Rectangle 51" o:spid="_x0000_s1027" style="position:absolute;width:73152;height:11303;visibility:visible;mso-wrap-style:square;v-text-anchor:middle" coordsize="7312660,1129665" o:gfxdata="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" path="m,l7312660,r,1129665l3619500,733425,,1091565,,xe" fillcolor="#4472c4 [3204]" stroked="f" strokeweight="1pt">
                       <v:stroke joinstyle="miter"/>
                       <v:path arrowok="t" o:connecttype="custom" o:connectlocs="0,0;7315200,0;7315200,1130373;3620757,733885;0,1092249;0,0" o:connectangles="0,0,0,0,0,0"/>
@@ -356,6 +357,7 @@
                                   <w:dataBinding w:prefixMappings="xmlns:ns0='http://purl.org/dc/elements/1.1/' xmlns:ns1='http://schemas.openxmlformats.org/package/2006/metadata/core-properties' " w:xpath="/ns1:coreProperties[1]/ns0:creator[1]" w:storeItemID="{6C3C8BC8-F283-45AE-878A-BAB7291924A1}"/>
                                   <w:text/>
                                 </w:sdtPr>
+                                <w:sdtEndPr/>
                                 <w:sdtContent>
                                   <w:p>
                                     <w:pPr>
@@ -431,6 +433,7 @@
                             <w:dataBinding w:prefixMappings="xmlns:ns0='http://purl.org/dc/elements/1.1/' xmlns:ns1='http://schemas.openxmlformats.org/package/2006/metadata/core-properties' " w:xpath="/ns1:coreProperties[1]/ns0:creator[1]" w:storeItemID="{6C3C8BC8-F283-45AE-878A-BAB7291924A1}"/>
                             <w:text/>
                           </w:sdtPr>
+                          <w:sdtEndPr/>
                           <w:sdtContent>
                             <w:p>
                               <w:pPr>
@@ -589,6 +592,7 @@
                                   <w:dataBinding w:prefixMappings="xmlns:ns0='http://purl.org/dc/elements/1.1/' xmlns:ns1='http://schemas.openxmlformats.org/package/2006/metadata/core-properties' " w:xpath="/ns1:coreProperties[1]/ns0:subject[1]" w:storeItemID="{6C3C8BC8-F283-45AE-878A-BAB7291924A1}"/>
                                   <w:text/>
                                 </w:sdtPr>
+                                <w:sdtEndPr/>
                                 <w:sdtContent>
                                   <w:p>
                                     <w:pPr>
@@ -690,6 +694,7 @@
                             <w:dataBinding w:prefixMappings="xmlns:ns0='http://purl.org/dc/elements/1.1/' xmlns:ns1='http://schemas.openxmlformats.org/package/2006/metadata/core-properties' " w:xpath="/ns1:coreProperties[1]/ns0:subject[1]" w:storeItemID="{6C3C8BC8-F283-45AE-878A-BAB7291924A1}"/>
                             <w:text/>
                           </w:sdtPr>
+                          <w:sdtEndPr/>
                           <w:sdtContent>
                             <w:p>
                               <w:pPr>
@@ -809,15 +814,47 @@
           <w:sz w:val="20"/>
           <w:szCs w:val="20"/>
         </w:rPr>
-        <w:t xml:space="preserve"> first split both teams into individual parameter files and</w:t>
-      </w:r>
-      <w:r>
-        <w:rPr>
-          <w:rFonts w:ascii="Arial" w:hAnsi="Arial" w:cs="Arial"/>
-          <w:sz w:val="20"/>
-          <w:szCs w:val="20"/>
-        </w:rPr>
-        <w:t xml:space="preserve"> implemented a three-tiered difficulty system, containing 3 difficulty settings per team (6 in total). I have changed the parameter passing code to contain a single static global parameter loader, holding all the parameters for the game rules, and a non-static parameter loader for each team. At the start of the game, each of the 6 parameter files are read into an array (lines 53-60 in SoccerPitch.cpp) with a pointer to the current difficult</w:t>
+        <w:t xml:space="preserve"> first split both teams into individual parameter files</w:t>
+      </w:r>
+      <w:r>
+        <w:rPr>
+          <w:rFonts w:ascii="Arial" w:hAnsi="Arial" w:cs="Arial"/>
+          <w:sz w:val="20"/>
+          <w:szCs w:val="20"/>
+        </w:rPr>
+        <w:t xml:space="preserve"> with individual player difficulties</w:t>
+      </w:r>
+      <w:r>
+        <w:rPr>
+          <w:rFonts w:ascii="Arial" w:hAnsi="Arial" w:cs="Arial"/>
+          <w:sz w:val="20"/>
+          <w:szCs w:val="20"/>
+        </w:rPr>
+        <w:t xml:space="preserve"> and</w:t>
+      </w:r>
+      <w:r>
+        <w:rPr>
+          <w:rFonts w:ascii="Arial" w:hAnsi="Arial" w:cs="Arial"/>
+          <w:sz w:val="20"/>
+          <w:szCs w:val="20"/>
+        </w:rPr>
+        <w:t xml:space="preserve"> implemented a three-tiered difficulty system, containing 3 difficulty settings per team (6 in total). I have changed the parameter passing code to contain a single static global parameter loader, holding all the parameters for the game rules, and a non-static parameter loader for each team. At the start of the game, each of the </w:t>
+      </w:r>
+      <w:r>
+        <w:rPr>
+          <w:rFonts w:ascii="Arial" w:hAnsi="Arial" w:cs="Arial"/>
+          <w:sz w:val="20"/>
+          <w:szCs w:val="20"/>
+        </w:rPr>
+        <w:t>12</w:t>
+      </w:r>
+      <w:r>
+        <w:rPr>
+          <w:rFonts w:ascii="Arial" w:hAnsi="Arial" w:cs="Arial"/>
+          <w:sz w:val="20"/>
+          <w:szCs w:val="20"/>
+        </w:rPr>
+        <w:t xml:space="preserve"> parameter files are read into an array (lines 53-60 in SoccerPitch.cpp) with a pointer to the current difficult</w:t>
       </w:r>
       <w:r>
         <w:rPr>
@@ -835,6 +872,8 @@
         </w:rPr>
         <w:t xml:space="preserve"> parameters being held in the SoccerTeam class. This enables quick switching of difficulty using the 1-3 buttons for team A and q, w and e buttons for team B.</w:t>
       </w:r>
+      <w:bookmarkStart w:id="0" w:name="_GoBack"/>
+      <w:bookmarkEnd w:id="0"/>
     </w:p>
     <w:p>
       <w:pPr>
@@ -1080,23 +1119,41 @@
           <w:sz w:val="20"/>
           <w:szCs w:val="20"/>
         </w:rPr>
-        <w:t>I implemented a system to allow all defenders to chase the ball when it is on their side of the pitch, effectively surrounding any attacking players with the ball.</w:t>
-      </w:r>
-      <w:r>
-        <w:rPr>
-          <w:rFonts w:ascii="Arial" w:hAnsi="Arial" w:cs="Arial"/>
-          <w:sz w:val="20"/>
-          <w:szCs w:val="20"/>
-        </w:rPr>
-        <w:t xml:space="preserve"> For question d, I implemented a Mark state which checks if any players are close to the goal (lines 892 – end on FieldPlayerStates.cpp) and sets the defending players to follow that player until</w:t>
-      </w:r>
-      <w:r>
-        <w:rPr>
-          <w:rFonts w:ascii="Arial" w:hAnsi="Arial" w:cs="Arial"/>
-          <w:sz w:val="20"/>
-          <w:szCs w:val="20"/>
-        </w:rPr>
-        <w:t xml:space="preserve"> the ball gets within the home region.</w:t>
+        <w:t xml:space="preserve">I implemented a system to allow all defenders to chase the ball when it is on their side of the pitch, effectively surrounding any attacking players with the </w:t>
+      </w:r>
+      <w:proofErr w:type="gramStart"/>
+      <w:r>
+        <w:rPr>
+          <w:rFonts w:ascii="Arial" w:hAnsi="Arial" w:cs="Arial"/>
+          <w:sz w:val="20"/>
+          <w:szCs w:val="20"/>
+        </w:rPr>
+        <w:t>ball.</w:t>
+      </w:r>
+      <w:r>
+        <w:rPr>
+          <w:rFonts w:ascii="Arial" w:hAnsi="Arial" w:cs="Arial"/>
+          <w:sz w:val="20"/>
+          <w:szCs w:val="20"/>
+        </w:rPr>
+        <w:t>(</w:t>
+      </w:r>
+      <w:proofErr w:type="gramEnd"/>
+      <w:r>
+        <w:rPr>
+          <w:rFonts w:ascii="Arial" w:hAnsi="Arial" w:cs="Arial"/>
+          <w:sz w:val="20"/>
+          <w:szCs w:val="20"/>
+        </w:rPr>
+        <w:t>lines 491-501 in FieldPlayerStates.cpp)</w:t>
+      </w:r>
+      <w:r>
+        <w:rPr>
+          <w:rFonts w:ascii="Arial" w:hAnsi="Arial" w:cs="Arial"/>
+          <w:sz w:val="20"/>
+          <w:szCs w:val="20"/>
+        </w:rPr>
+        <w:t xml:space="preserve"> </w:t>
       </w:r>
     </w:p>
     <w:p>
@@ -1116,11 +1173,12 @@
           <w:sz w:val="20"/>
           <w:szCs w:val="20"/>
         </w:rPr>
-        <w:t>5:</w:t>
-      </w:r>
-      <w:r>
-        <w:rPr>
-          <w:rFonts w:ascii="Arial" w:hAnsi="Arial" w:cs="Arial"/>
+        <w:t>4d:</w:t>
+      </w:r>
+      <w:r>
+        <w:rPr>
+          <w:rFonts w:ascii="Arial" w:hAnsi="Arial" w:cs="Arial"/>
+          <w:b/>
           <w:sz w:val="20"/>
           <w:szCs w:val="20"/>
         </w:rPr>
@@ -1132,23 +1190,15 @@
           <w:sz w:val="20"/>
           <w:szCs w:val="20"/>
         </w:rPr>
-        <w:t>I added 2 new tests to the spot scheme class (lines 129 – 139 in SupportSpotCalculator.cpp) which checks if the player is in front of the current attacking player and adds score if it is. Another test I added finds the number of opponents around the spot and removes score based on this amount</w:t>
-      </w:r>
-      <w:r>
-        <w:rPr>
-          <w:rFonts w:ascii="Arial" w:hAnsi="Arial" w:cs="Arial"/>
-          <w:sz w:val="20"/>
-          <w:szCs w:val="20"/>
-        </w:rPr>
-        <w:t xml:space="preserve"> as the ideal spot should be far away from opponents</w:t>
-      </w:r>
-      <w:r>
-        <w:rPr>
-          <w:rFonts w:ascii="Arial" w:hAnsi="Arial" w:cs="Arial"/>
-          <w:sz w:val="20"/>
-          <w:szCs w:val="20"/>
-        </w:rPr>
-        <w:t>.</w:t>
+        <w:t>I implemented a Mark state which checks if any players are close to the goal (lines 892 – end on FieldPlayerStates.cpp) and sets the defending players to follow that player until</w:t>
+      </w:r>
+      <w:r>
+        <w:rPr>
+          <w:rFonts w:ascii="Arial" w:hAnsi="Arial" w:cs="Arial"/>
+          <w:sz w:val="20"/>
+          <w:szCs w:val="20"/>
+        </w:rPr>
+        <w:t xml:space="preserve"> the ball gets within the home region.</w:t>
       </w:r>
     </w:p>
     <w:p>
@@ -1168,6 +1218,58 @@
           <w:sz w:val="20"/>
           <w:szCs w:val="20"/>
         </w:rPr>
+        <w:t>5:</w:t>
+      </w:r>
+      <w:r>
+        <w:rPr>
+          <w:rFonts w:ascii="Arial" w:hAnsi="Arial" w:cs="Arial"/>
+          <w:sz w:val="20"/>
+          <w:szCs w:val="20"/>
+        </w:rPr>
+        <w:tab/>
+      </w:r>
+      <w:r>
+        <w:rPr>
+          <w:rFonts w:ascii="Arial" w:hAnsi="Arial" w:cs="Arial"/>
+          <w:sz w:val="20"/>
+          <w:szCs w:val="20"/>
+        </w:rPr>
+        <w:t>I added 2 new tests to the spot scheme class (lines 129 – 139 in SupportSpotCalculator.cpp) which checks if the player is in front of the current attacking player and adds score if it is. Another test I added finds the number of opponents around the spot and removes score based on this amount</w:t>
+      </w:r>
+      <w:r>
+        <w:rPr>
+          <w:rFonts w:ascii="Arial" w:hAnsi="Arial" w:cs="Arial"/>
+          <w:sz w:val="20"/>
+          <w:szCs w:val="20"/>
+        </w:rPr>
+        <w:t xml:space="preserve"> as the ideal spot should be far away from opponents</w:t>
+      </w:r>
+      <w:r>
+        <w:rPr>
+          <w:rFonts w:ascii="Arial" w:hAnsi="Arial" w:cs="Arial"/>
+          <w:sz w:val="20"/>
+          <w:szCs w:val="20"/>
+        </w:rPr>
+        <w:t>.</w:t>
+      </w:r>
+    </w:p>
+    <w:p>
+      <w:pPr>
+        <w:ind w:left="720" w:hanging="720"/>
+        <w:jc w:val="both"/>
+        <w:rPr>
+          <w:rFonts w:ascii="Arial" w:hAnsi="Arial" w:cs="Arial"/>
+          <w:sz w:val="20"/>
+          <w:szCs w:val="20"/>
+        </w:rPr>
+      </w:pPr>
+      <w:r>
+        <w:rPr>
+          <w:rFonts w:ascii="Arial" w:hAnsi="Arial" w:cs="Arial"/>
+          <w:b/>
+          <w:sz w:val="20"/>
+          <w:szCs w:val="20"/>
+        </w:rPr>
         <w:t>6:</w:t>
       </w:r>
       <w:r>
@@ -1216,17 +1318,7 @@
           <w:sz w:val="20"/>
           <w:szCs w:val="20"/>
         </w:rPr>
-        <w:t xml:space="preserve">this level. The Fatigued state allows the player to wait and </w:t>
-      </w:r>
-      <w:bookmarkStart w:id="0" w:name="_GoBack"/>
-      <w:bookmarkEnd w:id="0"/>
-      <w:r>
-        <w:rPr>
-          <w:rFonts w:ascii="Arial" w:hAnsi="Arial" w:cs="Arial"/>
-          <w:sz w:val="20"/>
-          <w:szCs w:val="20"/>
-        </w:rPr>
-        <w:t>regain their stamina, while another player then comes to take over the ball.</w:t>
+        <w:t>this level. The Fatigued state allows the player to wait and regain their stamina, while another player then comes to take over the ball.</w:t>
       </w:r>
     </w:p>
     <w:p>
@@ -1433,6 +1525,94 @@
           <w:szCs w:val="20"/>
         </w:rPr>
         <w:t>marking, the defenders are almost surrounding the player already meaning even more effective defence.</w:t>
+      </w:r>
+      <w:r>
+        <w:rPr>
+          <w:rFonts w:ascii="Arial" w:hAnsi="Arial" w:cs="Arial"/>
+          <w:sz w:val="20"/>
+          <w:szCs w:val="20"/>
+        </w:rPr>
+        <w:t xml:space="preserve"> I would also extend the project to have a further difficulty mode with removable features using the debug menu.</w:t>
+      </w:r>
+      <w:r>
+        <w:rPr>
+          <w:rFonts w:ascii="Arial" w:hAnsi="Arial" w:cs="Arial"/>
+          <w:sz w:val="20"/>
+          <w:szCs w:val="20"/>
+        </w:rPr>
+        <w:t xml:space="preserve"> I felt that the scale of this game did not benefit from </w:t>
+      </w:r>
+      <w:r>
+        <w:rPr>
+          <w:rFonts w:ascii="Arial" w:hAnsi="Arial" w:cs="Arial"/>
+          <w:sz w:val="20"/>
+          <w:szCs w:val="20"/>
+        </w:rPr>
+        <w:t xml:space="preserve">the team level parameters </w:t>
+      </w:r>
+      <w:r>
+        <w:rPr>
+          <w:rFonts w:ascii="Arial" w:hAnsi="Arial" w:cs="Arial"/>
+          <w:sz w:val="20"/>
+          <w:szCs w:val="20"/>
+        </w:rPr>
+        <w:t>as there is no</w:t>
+      </w:r>
+      <w:r>
+        <w:rPr>
+          <w:rFonts w:ascii="Arial" w:hAnsi="Arial" w:cs="Arial"/>
+          <w:sz w:val="20"/>
+          <w:szCs w:val="20"/>
+        </w:rPr>
+        <w:t xml:space="preserve"> real</w:t>
+      </w:r>
+      <w:r>
+        <w:rPr>
+          <w:rFonts w:ascii="Arial" w:hAnsi="Arial" w:cs="Arial"/>
+          <w:sz w:val="20"/>
+          <w:szCs w:val="20"/>
+        </w:rPr>
+        <w:t xml:space="preserve"> ‘team’ level parameters and teams with a hard team level but some easy level players seemed to just level out at medium level overall</w:t>
+      </w:r>
+      <w:r>
+        <w:rPr>
+          <w:rFonts w:ascii="Arial" w:hAnsi="Arial" w:cs="Arial"/>
+          <w:sz w:val="20"/>
+          <w:szCs w:val="20"/>
+        </w:rPr>
+        <w:t xml:space="preserve">, I however, left the code in to satisfy </w:t>
+      </w:r>
+      <w:r>
+        <w:rPr>
+          <w:rFonts w:ascii="Arial" w:hAnsi="Arial" w:cs="Arial"/>
+          <w:sz w:val="20"/>
+          <w:szCs w:val="20"/>
+        </w:rPr>
+        <w:t>question</w:t>
+      </w:r>
+      <w:r>
+        <w:rPr>
+          <w:rFonts w:ascii="Arial" w:hAnsi="Arial" w:cs="Arial"/>
+          <w:sz w:val="20"/>
+          <w:szCs w:val="20"/>
+        </w:rPr>
+        <w:t xml:space="preserve"> 2b</w:t>
+      </w:r>
+      <w:r>
+        <w:rPr>
+          <w:rFonts w:ascii="Arial" w:hAnsi="Arial" w:cs="Arial"/>
+          <w:sz w:val="20"/>
+          <w:szCs w:val="20"/>
+        </w:rPr>
+        <w:t>.</w:t>
+      </w:r>
+      <w:r>
+        <w:rPr>
+          <w:rFonts w:ascii="Arial" w:hAnsi="Arial" w:cs="Arial"/>
+          <w:sz w:val="20"/>
+          <w:szCs w:val="20"/>
+        </w:rPr>
+        <w:t xml:space="preserve"> </w:t>
       </w:r>
     </w:p>
     <w:sectPr>
@@ -2383,7 +2563,7 @@
 </file>
 
 <file path=customXml/itemProps2.xml><?xml version="1.0" encoding="utf-8"?>
-<ds:datastoreItem xmlns:ds="http://schemas.openxmlformats.org/officeDocument/2006/customXml" ds:itemID="{F094BE3D-0072-42DC-AD99-311CA2B3566F}">
+<ds:datastoreItem xmlns:ds="http://schemas.openxmlformats.org/officeDocument/2006/customXml" ds:itemID="{3505C0E9-73A7-4BC1-B225-4902D2E72F1F}">
   <ds:schemaRefs>
     <ds:schemaRef ds:uri="http://schemas.openxmlformats.org/officeDocument/2006/bibliography"/>
   </ds:schemaRefs>

</xml_diff>